<commit_message>
ajustes. carrinho e viagens funcional.
</commit_message>
<xml_diff>
--- a/Relatórios/Relatório FCT.docx
+++ b/Relatórios/Relatório FCT.docx
@@ -5193,14 +5193,27 @@
       <w:r>
         <w:t xml:space="preserve">Figura </w:t>
       </w:r>
-      <w:fldSimple w:instr=" SEQ Figura \* ARABIC ">
-        <w:r>
-          <w:rPr>
-            <w:noProof/>
-          </w:rPr>
-          <w:t>1</w:t>
-        </w:r>
-      </w:fldSimple>
+      <w:r>
+        <w:fldChar w:fldCharType="begin"/>
+      </w:r>
+      <w:r>
+        <w:instrText xml:space="preserve"> SEQ Figura \* ARABIC </w:instrText>
+      </w:r>
+      <w:r>
+        <w:fldChar w:fldCharType="separate"/>
+      </w:r>
+      <w:r>
+        <w:rPr>
+          <w:noProof/>
+        </w:rPr>
+        <w:t>1</w:t>
+      </w:r>
+      <w:r>
+        <w:rPr>
+          <w:noProof/>
+        </w:rPr>
+        <w:fldChar w:fldCharType="end"/>
+      </w:r>
       <w:r>
         <w:t xml:space="preserve"> - Escola Secundária de Avelar Brotero.</w:t>
       </w:r>
@@ -5338,14 +5351,27 @@
       <w:r>
         <w:t xml:space="preserve">Figura </w:t>
       </w:r>
-      <w:fldSimple w:instr=" SEQ Figura \* ARABIC ">
-        <w:r>
-          <w:rPr>
-            <w:noProof/>
-          </w:rPr>
-          <w:t>2</w:t>
-        </w:r>
-      </w:fldSimple>
+      <w:r>
+        <w:fldChar w:fldCharType="begin"/>
+      </w:r>
+      <w:r>
+        <w:instrText xml:space="preserve"> SEQ Figura \* ARABIC </w:instrText>
+      </w:r>
+      <w:r>
+        <w:fldChar w:fldCharType="separate"/>
+      </w:r>
+      <w:r>
+        <w:rPr>
+          <w:noProof/>
+        </w:rPr>
+        <w:t>2</w:t>
+      </w:r>
+      <w:r>
+        <w:rPr>
+          <w:noProof/>
+        </w:rPr>
+        <w:fldChar w:fldCharType="end"/>
+      </w:r>
       <w:r>
         <w:t xml:space="preserve"> - Logotipo da Escola.</w:t>
       </w:r>
@@ -5479,14 +5505,27 @@
       <w:r>
         <w:t xml:space="preserve">Figura </w:t>
       </w:r>
-      <w:fldSimple w:instr=" SEQ Figura \* ARABIC ">
-        <w:r>
-          <w:rPr>
-            <w:noProof/>
-          </w:rPr>
-          <w:t>3</w:t>
-        </w:r>
-      </w:fldSimple>
+      <w:r>
+        <w:fldChar w:fldCharType="begin"/>
+      </w:r>
+      <w:r>
+        <w:instrText xml:space="preserve"> SEQ Figura \* ARABIC </w:instrText>
+      </w:r>
+      <w:r>
+        <w:fldChar w:fldCharType="separate"/>
+      </w:r>
+      <w:r>
+        <w:rPr>
+          <w:noProof/>
+        </w:rPr>
+        <w:t>3</w:t>
+      </w:r>
+      <w:r>
+        <w:rPr>
+          <w:noProof/>
+        </w:rPr>
+        <w:fldChar w:fldCharType="end"/>
+      </w:r>
       <w:r>
         <w:t xml:space="preserve"> - Empresa RC Soft.</w:t>
       </w:r>
@@ -5663,14 +5702,27 @@
       <w:r>
         <w:t xml:space="preserve">Figura </w:t>
       </w:r>
-      <w:fldSimple w:instr=" SEQ Figura \* ARABIC ">
-        <w:r>
-          <w:rPr>
-            <w:noProof/>
-          </w:rPr>
-          <w:t>4</w:t>
-        </w:r>
-      </w:fldSimple>
+      <w:r>
+        <w:fldChar w:fldCharType="begin"/>
+      </w:r>
+      <w:r>
+        <w:instrText xml:space="preserve"> SEQ Figura \* ARABIC </w:instrText>
+      </w:r>
+      <w:r>
+        <w:fldChar w:fldCharType="separate"/>
+      </w:r>
+      <w:r>
+        <w:rPr>
+          <w:noProof/>
+        </w:rPr>
+        <w:t>4</w:t>
+      </w:r>
+      <w:r>
+        <w:rPr>
+          <w:noProof/>
+        </w:rPr>
+        <w:fldChar w:fldCharType="end"/>
+      </w:r>
       <w:r>
         <w:t xml:space="preserve"> - RC Soft </w:t>
       </w:r>
@@ -6533,14 +6585,27 @@
       <w:r>
         <w:t xml:space="preserve">Figura </w:t>
       </w:r>
-      <w:fldSimple w:instr=" SEQ Figura \* ARABIC ">
-        <w:r>
-          <w:rPr>
-            <w:noProof/>
-          </w:rPr>
-          <w:t>5</w:t>
-        </w:r>
-      </w:fldSimple>
+      <w:r>
+        <w:fldChar w:fldCharType="begin"/>
+      </w:r>
+      <w:r>
+        <w:instrText xml:space="preserve"> SEQ Figura \* ARABIC </w:instrText>
+      </w:r>
+      <w:r>
+        <w:fldChar w:fldCharType="separate"/>
+      </w:r>
+      <w:r>
+        <w:rPr>
+          <w:noProof/>
+        </w:rPr>
+        <w:t>5</w:t>
+      </w:r>
+      <w:r>
+        <w:rPr>
+          <w:noProof/>
+        </w:rPr>
+        <w:fldChar w:fldCharType="end"/>
+      </w:r>
       <w:r>
         <w:t xml:space="preserve"> - Site "WPF </w:t>
       </w:r>
@@ -6775,14 +6840,27 @@
       <w:r>
         <w:t xml:space="preserve">Figura </w:t>
       </w:r>
-      <w:fldSimple w:instr=" SEQ Figura \* ARABIC ">
-        <w:r>
-          <w:rPr>
-            <w:noProof/>
-          </w:rPr>
-          <w:t>6</w:t>
-        </w:r>
-      </w:fldSimple>
+      <w:r>
+        <w:fldChar w:fldCharType="begin"/>
+      </w:r>
+      <w:r>
+        <w:instrText xml:space="preserve"> SEQ Figura \* ARABIC </w:instrText>
+      </w:r>
+      <w:r>
+        <w:fldChar w:fldCharType="separate"/>
+      </w:r>
+      <w:r>
+        <w:rPr>
+          <w:noProof/>
+        </w:rPr>
+        <w:t>6</w:t>
+      </w:r>
+      <w:r>
+        <w:rPr>
+          <w:noProof/>
+        </w:rPr>
+        <w:fldChar w:fldCharType="end"/>
+      </w:r>
       <w:r>
         <w:t xml:space="preserve"> - Software </w:t>
       </w:r>
@@ -6887,14 +6965,27 @@
       <w:r>
         <w:t xml:space="preserve">Figura </w:t>
       </w:r>
-      <w:fldSimple w:instr=" SEQ Figura \* ARABIC ">
-        <w:r>
-          <w:rPr>
-            <w:noProof/>
-          </w:rPr>
-          <w:t>7</w:t>
-        </w:r>
-      </w:fldSimple>
+      <w:r>
+        <w:fldChar w:fldCharType="begin"/>
+      </w:r>
+      <w:r>
+        <w:instrText xml:space="preserve"> SEQ Figura \* ARABIC </w:instrText>
+      </w:r>
+      <w:r>
+        <w:fldChar w:fldCharType="separate"/>
+      </w:r>
+      <w:r>
+        <w:rPr>
+          <w:noProof/>
+        </w:rPr>
+        <w:t>7</w:t>
+      </w:r>
+      <w:r>
+        <w:rPr>
+          <w:noProof/>
+        </w:rPr>
+        <w:fldChar w:fldCharType="end"/>
+      </w:r>
       <w:r>
         <w:t xml:space="preserve"> - Software Metro </w:t>
       </w:r>
@@ -7223,15 +7314,15 @@
     <w:p>
       <w:pPr>
         <w:suppressAutoHyphens w:val="0"/>
-        <w:spacing w:after="160" w:line="254" w:lineRule="auto"/>
-        <w:jc w:val="both"/>
-      </w:pPr>
-    </w:p>
-    <w:p>
-      <w:pPr>
         <w:spacing w:line="360" w:lineRule="auto"/>
         <w:jc w:val="both"/>
       </w:pPr>
+    </w:p>
+    <w:p>
+      <w:pPr>
+        <w:spacing w:line="360" w:lineRule="auto"/>
+        <w:jc w:val="both"/>
+      </w:pPr>
       <w:r>
         <w:t>Durante uma conversa com o meu orientador Artur, foi definido o nosso projeto que será desenvolvido ao longo do nosso período de estágio. Vamos criar uma API sobre ESG</w:t>
       </w:r>
@@ -7282,6 +7373,7 @@
     </w:p>
     <w:p>
       <w:pPr>
+        <w:spacing w:line="360" w:lineRule="auto"/>
         <w:jc w:val="both"/>
       </w:pPr>
     </w:p>
@@ -7447,6 +7539,7 @@
     </w:p>
     <w:p>
       <w:pPr>
+        <w:spacing w:line="360" w:lineRule="auto"/>
         <w:jc w:val="both"/>
       </w:pPr>
     </w:p>
@@ -7575,14 +7668,27 @@
       <w:r>
         <w:t xml:space="preserve">Figura </w:t>
       </w:r>
-      <w:fldSimple w:instr=" SEQ Figura \* ARABIC ">
-        <w:r>
-          <w:rPr>
-            <w:noProof/>
-          </w:rPr>
-          <w:t>9</w:t>
-        </w:r>
-      </w:fldSimple>
+      <w:r>
+        <w:fldChar w:fldCharType="begin"/>
+      </w:r>
+      <w:r>
+        <w:instrText xml:space="preserve"> SEQ Figura \* ARABIC </w:instrText>
+      </w:r>
+      <w:r>
+        <w:fldChar w:fldCharType="separate"/>
+      </w:r>
+      <w:r>
+        <w:rPr>
+          <w:noProof/>
+        </w:rPr>
+        <w:t>9</w:t>
+      </w:r>
+      <w:r>
+        <w:rPr>
+          <w:noProof/>
+        </w:rPr>
+        <w:fldChar w:fldCharType="end"/>
+      </w:r>
       <w:r>
         <w:t xml:space="preserve"> - </w:t>
       </w:r>
@@ -7678,9 +7784,316 @@
     <w:p/>
     <w:p>
       <w:pPr>
+        <w:spacing w:line="360" w:lineRule="auto"/>
+        <w:jc w:val="both"/>
+      </w:pPr>
+      <w:r>
+        <w:t xml:space="preserve">Nestas semanas não houve muito progresso no projeto pois o pessoal da empresa esteve muito ocupado com trabalhos e com os clientes, no entanto, não estive parada. </w:t>
+      </w:r>
+    </w:p>
+    <w:p>
+      <w:pPr>
+        <w:spacing w:line="360" w:lineRule="auto"/>
+        <w:jc w:val="both"/>
+      </w:pPr>
+    </w:p>
+    <w:p>
+      <w:pPr>
+        <w:spacing w:line="360" w:lineRule="auto"/>
+        <w:jc w:val="both"/>
+      </w:pPr>
+      <w:r>
+        <w:t xml:space="preserve">Estas semanas serviram mais para correção de erros no projeto ESG e ajustes no código. Eventualmente tive que criar novas </w:t>
+      </w:r>
+      <w:proofErr w:type="spellStart"/>
+      <w:r>
+        <w:t>API’s</w:t>
+      </w:r>
+      <w:proofErr w:type="spellEnd"/>
+      <w:r>
+        <w:t xml:space="preserve">, novos controladores, mas o código é quase todo o mesmo, uma repetição dos códigos anteriores que foram feitos com os mesmos métodos. </w:t>
+      </w:r>
+    </w:p>
+    <w:p>
+      <w:pPr>
+        <w:spacing w:line="360" w:lineRule="auto"/>
+        <w:jc w:val="both"/>
+      </w:pPr>
+    </w:p>
+    <w:p>
+      <w:pPr>
+        <w:spacing w:line="360" w:lineRule="auto"/>
+        <w:jc w:val="both"/>
+      </w:pPr>
+      <w:r>
+        <w:t>Enquanto isso, em meus tempos livres eu estive a trabalhar na PAP para aproveitar o tempo e ir adiantando aspetos que estavam um pouco atrasados e incompletos.</w:t>
+      </w:r>
+    </w:p>
+    <w:p>
+      <w:pPr>
+        <w:suppressAutoHyphens w:val="0"/>
+        <w:spacing w:after="160" w:line="360" w:lineRule="auto"/>
+      </w:pPr>
+      <w:r>
+        <w:br w:type="page"/>
+      </w:r>
+    </w:p>
+    <w:p>
+      <w:pPr>
+        <w:pStyle w:val="Ttulo3"/>
+        <w:rPr>
+          <w:rFonts w:ascii="Times New Roman" w:hAnsi="Times New Roman" w:cs="Times New Roman"/>
+          <w:b/>
+          <w:bCs/>
+          <w:color w:val="000000" w:themeColor="text1"/>
+        </w:rPr>
+      </w:pPr>
+      <w:bookmarkStart w:id="33" w:name="_Toc197090742"/>
+      <w:r>
+        <w:rPr>
+          <w:rFonts w:ascii="Segoe UI Emoji" w:hAnsi="Segoe UI Emoji" w:cs="Segoe UI Emoji"/>
+          <w:b/>
+          <w:bCs/>
+          <w:color w:val="000000" w:themeColor="text1"/>
+        </w:rPr>
+        <w:lastRenderedPageBreak/>
+        <w:t>🔹</w:t>
+      </w:r>
+      <w:r>
+        <w:rPr>
+          <w:rFonts w:ascii="Times New Roman" w:hAnsi="Times New Roman" w:cs="Times New Roman"/>
+          <w:b/>
+          <w:bCs/>
+          <w:color w:val="000000" w:themeColor="text1"/>
+        </w:rPr>
+        <w:t xml:space="preserve"> 5ª Quinzena: </w:t>
+      </w:r>
+      <w:r>
+        <w:rPr>
+          <w:rFonts w:ascii="Times New Roman" w:hAnsi="Times New Roman" w:cs="Times New Roman"/>
+          <w:b/>
+          <w:bCs/>
+          <w:color w:val="000000" w:themeColor="text1"/>
+        </w:rPr>
+        <w:t>21</w:t>
+      </w:r>
+      <w:r>
+        <w:rPr>
+          <w:rFonts w:ascii="Times New Roman" w:hAnsi="Times New Roman" w:cs="Times New Roman"/>
+          <w:b/>
+          <w:bCs/>
+          <w:color w:val="000000" w:themeColor="text1"/>
+        </w:rPr>
+        <w:t xml:space="preserve"> de maio</w:t>
+      </w:r>
+      <w:r>
+        <w:rPr>
+          <w:rFonts w:ascii="Times New Roman" w:hAnsi="Times New Roman" w:cs="Times New Roman"/>
+          <w:b/>
+          <w:bCs/>
+          <w:color w:val="000000" w:themeColor="text1"/>
+        </w:rPr>
+        <w:t xml:space="preserve"> a 4 de junho</w:t>
+      </w:r>
+      <w:bookmarkEnd w:id="33"/>
+    </w:p>
+    <w:p/>
+    <w:p/>
+    <w:p>
+      <w:pPr>
+        <w:spacing w:line="360" w:lineRule="auto"/>
+        <w:jc w:val="both"/>
+      </w:pPr>
+      <w:r>
+        <w:t>Nesta semana já houve algumas coisas novas em relação ao projeto. Eu tive que criar uma nova API, que não é novidade, mas desta vez, esta iria funcionar para gerar um</w:t>
+      </w:r>
+      <w:r>
+        <w:t>a</w:t>
+      </w:r>
+      <w:r>
+        <w:t xml:space="preserve"> grelha em forma de </w:t>
+      </w:r>
+      <w:r>
+        <w:t>E</w:t>
+      </w:r>
+      <w:r>
+        <w:t xml:space="preserve">xcel e depois conseguir transferir um documento PDF com as informações </w:t>
+      </w:r>
+      <w:r>
+        <w:t>dos dados extraídos em relação ao movimento ESG que estavam na</w:t>
+      </w:r>
+      <w:r>
+        <w:t xml:space="preserve"> grelha. </w:t>
+      </w:r>
+    </w:p>
+    <w:p/>
+    <w:p/>
+    <w:p>
+      <w:pPr>
+        <w:jc w:val="center"/>
+      </w:pPr>
+      <w:r>
+        <w:t>Imagem</w:t>
+      </w:r>
+    </w:p>
+    <w:p/>
+    <w:p/>
+    <w:p>
+      <w:pPr>
+        <w:suppressAutoHyphens w:val="0"/>
+        <w:spacing w:after="160" w:line="360" w:lineRule="auto"/>
+        <w:jc w:val="both"/>
+      </w:pPr>
+      <w:r>
+        <w:t xml:space="preserve">Para além desta, criei mais três </w:t>
+      </w:r>
+      <w:proofErr w:type="spellStart"/>
+      <w:r>
+        <w:t>API’s</w:t>
+      </w:r>
+      <w:proofErr w:type="spellEnd"/>
+      <w:r>
+        <w:t xml:space="preserve"> (Tema, </w:t>
+      </w:r>
+      <w:proofErr w:type="spellStart"/>
+      <w:r>
+        <w:t>Sub-tema</w:t>
+      </w:r>
+      <w:proofErr w:type="spellEnd"/>
+      <w:r>
+        <w:t xml:space="preserve"> e </w:t>
+      </w:r>
+      <w:proofErr w:type="spellStart"/>
+      <w:r>
+        <w:t>Sub</w:t>
+      </w:r>
+      <w:proofErr w:type="spellEnd"/>
+      <w:r>
+        <w:t>-</w:t>
+      </w:r>
+      <w:proofErr w:type="spellStart"/>
+      <w:r>
+        <w:t>sub-tema</w:t>
+      </w:r>
+      <w:proofErr w:type="spellEnd"/>
+      <w:r>
+        <w:t xml:space="preserve">) que servirão para filtrar os riscos dos impactos. Com a criação das </w:t>
+      </w:r>
+      <w:proofErr w:type="spellStart"/>
+      <w:r>
+        <w:t>API’s</w:t>
+      </w:r>
+      <w:proofErr w:type="spellEnd"/>
+      <w:r>
+        <w:t xml:space="preserve"> também veio a criação de novas entidades e de novos controladores. </w:t>
+      </w:r>
+    </w:p>
+    <w:p>
+      <w:pPr>
         <w:suppressAutoHyphens w:val="0"/>
         <w:spacing w:after="160" w:line="254" w:lineRule="auto"/>
       </w:pPr>
+    </w:p>
+    <w:p>
+      <w:pPr>
+        <w:suppressAutoHyphens w:val="0"/>
+        <w:spacing w:after="160" w:line="254" w:lineRule="auto"/>
+        <w:jc w:val="center"/>
+      </w:pPr>
+      <w:r>
+        <w:t>IMAFGEM</w:t>
+      </w:r>
+    </w:p>
+    <w:p>
+      <w:pPr>
+        <w:suppressAutoHyphens w:val="0"/>
+        <w:spacing w:after="160" w:line="254" w:lineRule="auto"/>
+      </w:pPr>
+    </w:p>
+    <w:p>
+      <w:pPr>
+        <w:suppressAutoHyphens w:val="0"/>
+        <w:spacing w:after="160" w:line="360" w:lineRule="auto"/>
+        <w:jc w:val="both"/>
+      </w:pPr>
+      <w:r>
+        <w:t xml:space="preserve">Eu também tive que mexer na parte do XAML, </w:t>
+      </w:r>
+      <w:proofErr w:type="spellStart"/>
+      <w:r>
+        <w:t>WebAPI</w:t>
+      </w:r>
+      <w:proofErr w:type="spellEnd"/>
+      <w:r>
+        <w:t xml:space="preserve">, para arranjar erros que estavam a bater com a parte do </w:t>
+      </w:r>
+      <w:proofErr w:type="spellStart"/>
+      <w:r>
+        <w:rPr>
+          <w:i/>
+          <w:iCs/>
+        </w:rPr>
+        <w:t>backend</w:t>
+      </w:r>
+      <w:proofErr w:type="spellEnd"/>
+      <w:r>
+        <w:rPr>
+          <w:i/>
+          <w:iCs/>
+        </w:rPr>
+        <w:t xml:space="preserve">, </w:t>
+      </w:r>
+      <w:r>
+        <w:t xml:space="preserve">que foi feita por mim, que o meu colega </w:t>
+      </w:r>
+      <w:proofErr w:type="spellStart"/>
+      <w:r>
+        <w:t>Kaic</w:t>
+      </w:r>
+      <w:proofErr w:type="spellEnd"/>
+      <w:r>
+        <w:t xml:space="preserve"> não estava a conseguir resolver.</w:t>
+      </w:r>
+    </w:p>
+    <w:p>
+      <w:pPr>
+        <w:suppressAutoHyphens w:val="0"/>
+        <w:spacing w:after="160" w:line="360" w:lineRule="auto"/>
+        <w:jc w:val="both"/>
+      </w:pPr>
+    </w:p>
+    <w:p>
+      <w:pPr>
+        <w:suppressAutoHyphens w:val="0"/>
+        <w:spacing w:after="160" w:line="360" w:lineRule="auto"/>
+        <w:jc w:val="both"/>
+      </w:pPr>
+      <w:r>
+        <w:t>Na última semana não houve tanto progresso pois o meu colega do projeto tinha que entregar a PAP dia 10 de junho. Ou seja, eu não iria conseguir testar o projeto pois a parte dele não estava feita, então tivemos esta semana de “pausa”.</w:t>
+      </w:r>
+    </w:p>
+    <w:p>
+      <w:pPr>
+        <w:suppressAutoHyphens w:val="0"/>
+        <w:spacing w:after="160" w:line="360" w:lineRule="auto"/>
+        <w:jc w:val="both"/>
+      </w:pPr>
+    </w:p>
+    <w:p>
+      <w:pPr>
+        <w:suppressAutoHyphens w:val="0"/>
+        <w:spacing w:after="160" w:line="360" w:lineRule="auto"/>
+        <w:jc w:val="both"/>
+      </w:pPr>
+      <w:r>
+        <w:t>No tempo de pausa, aproveitei e também trabalhei na minha PAP e houve bastante progresso.</w:t>
+      </w:r>
+    </w:p>
+    <w:p>
+      <w:pPr>
+        <w:suppressAutoHyphens w:val="0"/>
+        <w:spacing w:after="160" w:line="254" w:lineRule="auto"/>
+      </w:pPr>
       <w:r>
         <w:br w:type="page"/>
       </w:r>
@@ -7695,7 +8108,7 @@
           <w:color w:val="000000" w:themeColor="text1"/>
         </w:rPr>
       </w:pPr>
-      <w:bookmarkStart w:id="33" w:name="_Toc197090742"/>
+      <w:bookmarkStart w:id="34" w:name="_Toc197090743"/>
       <w:r>
         <w:rPr>
           <w:rFonts w:ascii="Segoe UI Emoji" w:hAnsi="Segoe UI Emoji" w:cs="Segoe UI Emoji"/>
@@ -7713,7 +8126,7 @@
           <w:bCs/>
           <w:color w:val="000000" w:themeColor="text1"/>
         </w:rPr>
-        <w:t xml:space="preserve"> 5ª Quinzena: </w:t>
+        <w:t xml:space="preserve"> 6ª Quinzena: </w:t>
       </w:r>
       <w:r>
         <w:rPr>
@@ -7722,7 +8135,7 @@
           <w:bCs/>
           <w:color w:val="000000" w:themeColor="text1"/>
         </w:rPr>
-        <w:t>21</w:t>
+        <w:t>5</w:t>
       </w:r>
       <w:r>
         <w:rPr>
@@ -7731,7 +8144,7 @@
           <w:bCs/>
           <w:color w:val="000000" w:themeColor="text1"/>
         </w:rPr>
-        <w:t xml:space="preserve"> de maio</w:t>
+        <w:t xml:space="preserve"> a </w:t>
       </w:r>
       <w:r>
         <w:rPr>
@@ -7740,16 +8153,148 @@
           <w:bCs/>
           <w:color w:val="000000" w:themeColor="text1"/>
         </w:rPr>
-        <w:t xml:space="preserve"> a 4 de junho</w:t>
-      </w:r>
-      <w:bookmarkEnd w:id="33"/>
+        <w:t>19</w:t>
+      </w:r>
+      <w:r>
+        <w:rPr>
+          <w:rFonts w:ascii="Times New Roman" w:hAnsi="Times New Roman" w:cs="Times New Roman"/>
+          <w:b/>
+          <w:bCs/>
+          <w:color w:val="000000" w:themeColor="text1"/>
+        </w:rPr>
+        <w:t xml:space="preserve"> de junho</w:t>
+      </w:r>
+      <w:bookmarkEnd w:id="34"/>
     </w:p>
     <w:p/>
     <w:p/>
     <w:p>
       <w:pPr>
+        <w:spacing w:line="360" w:lineRule="auto"/>
+        <w:jc w:val="both"/>
+      </w:pPr>
+      <w:r>
+        <w:t xml:space="preserve">Nesta semana, foi-nos atribuído um novo projeto dos recursos humanos, da aplicação da empresa, sobre processos disciplinares. </w:t>
+      </w:r>
+    </w:p>
+    <w:p>
+      <w:pPr>
+        <w:spacing w:line="360" w:lineRule="auto"/>
+        <w:jc w:val="both"/>
+      </w:pPr>
+    </w:p>
+    <w:p>
+      <w:pPr>
+        <w:spacing w:line="360" w:lineRule="auto"/>
+        <w:jc w:val="center"/>
+      </w:pPr>
+      <w:r>
+        <w:t>imagem</w:t>
+      </w:r>
+    </w:p>
+    <w:p>
+      <w:pPr>
+        <w:spacing w:line="360" w:lineRule="auto"/>
+        <w:jc w:val="both"/>
+      </w:pPr>
+    </w:p>
+    <w:p>
+      <w:pPr>
+        <w:spacing w:line="360" w:lineRule="auto"/>
+        <w:jc w:val="both"/>
+      </w:pPr>
+      <w:r>
+        <w:t xml:space="preserve">Eu comecei por criar as entidades que eram necessárias, tanto as tabelas base quanto as outras. Também criei as </w:t>
+      </w:r>
+      <w:proofErr w:type="spellStart"/>
+      <w:r>
+        <w:t>API’s</w:t>
+      </w:r>
+      <w:proofErr w:type="spellEnd"/>
+      <w:r>
+        <w:t xml:space="preserve"> e os controladores necessários, não todas logo no início, mas as principais já estavam em desenvolvimento. </w:t>
+      </w:r>
+    </w:p>
+    <w:p>
+      <w:pPr>
+        <w:spacing w:line="360" w:lineRule="auto"/>
+        <w:jc w:val="both"/>
+      </w:pPr>
+    </w:p>
+    <w:p>
+      <w:pPr>
+        <w:spacing w:line="360" w:lineRule="auto"/>
+        <w:jc w:val="both"/>
+      </w:pPr>
+      <w:r>
+        <w:t xml:space="preserve">A meio desta semana, também tive que fazer a preparação para os exames nacionais, especificamente para o exame de português. A realização do exame foi feita no dia 17 de junho, o que implicou que eu faltasse nesse dia e no dia anterior. </w:t>
+      </w:r>
+    </w:p>
+    <w:p>
+      <w:pPr>
+        <w:spacing w:line="360" w:lineRule="auto"/>
+        <w:jc w:val="both"/>
+      </w:pPr>
+    </w:p>
+    <w:p>
+      <w:pPr>
+        <w:spacing w:line="360" w:lineRule="auto"/>
+        <w:jc w:val="both"/>
+      </w:pPr>
+      <w:r>
+        <w:t xml:space="preserve">O resto da semana, foi a continuação e implementação dos métodos de criar, obter, obter lista, remover, </w:t>
+      </w:r>
+      <w:proofErr w:type="spellStart"/>
+      <w:r>
+        <w:t>etc</w:t>
+      </w:r>
+      <w:proofErr w:type="spellEnd"/>
+      <w:r>
+        <w:t xml:space="preserve">, da aplicação dos processos disciplinares que eu não tinha conseguido terminar pois era preciso compreender o código no início para depois implementá-lo. Por isso, demorei uns 3/4 dias para fazer as </w:t>
+      </w:r>
+      <w:proofErr w:type="spellStart"/>
+      <w:r>
+        <w:t>API’s</w:t>
+      </w:r>
+      <w:proofErr w:type="spellEnd"/>
+      <w:r>
+        <w:t xml:space="preserve"> todas e ter o código todo do </w:t>
+      </w:r>
+      <w:proofErr w:type="spellStart"/>
+      <w:r>
+        <w:rPr>
+          <w:i/>
+          <w:iCs/>
+        </w:rPr>
+        <w:t>backend</w:t>
+      </w:r>
+      <w:proofErr w:type="spellEnd"/>
+      <w:r>
+        <w:t xml:space="preserve"> a funcionar. </w:t>
+      </w:r>
+    </w:p>
+    <w:p>
+      <w:pPr>
+        <w:spacing w:line="360" w:lineRule="auto"/>
+        <w:jc w:val="both"/>
+      </w:pPr>
+    </w:p>
+    <w:p>
+      <w:pPr>
+        <w:spacing w:line="360" w:lineRule="auto"/>
+        <w:jc w:val="both"/>
+      </w:pPr>
+      <w:r>
+        <w:t>Criação de um novo método de criar processos com listas.</w:t>
+      </w:r>
+    </w:p>
+    <w:p/>
+    <w:p/>
+    <w:p>
+      <w:pPr>
         <w:suppressAutoHyphens w:val="0"/>
         <w:spacing w:after="160" w:line="254" w:lineRule="auto"/>
+        <w:jc w:val="center"/>
       </w:pPr>
       <w:r>
         <w:br w:type="page"/>
@@ -7765,7 +8310,7 @@
           <w:color w:val="000000" w:themeColor="text1"/>
         </w:rPr>
       </w:pPr>
-      <w:bookmarkStart w:id="34" w:name="_Toc197090743"/>
+      <w:bookmarkStart w:id="35" w:name="_Toc197090744"/>
       <w:r>
         <w:rPr>
           <w:rFonts w:ascii="Segoe UI Emoji" w:hAnsi="Segoe UI Emoji" w:cs="Segoe UI Emoji"/>
@@ -7783,7 +8328,7 @@
           <w:bCs/>
           <w:color w:val="000000" w:themeColor="text1"/>
         </w:rPr>
-        <w:t xml:space="preserve"> 6ª Quinzena: </w:t>
+        <w:t xml:space="preserve"> 7ª Quinzena: </w:t>
       </w:r>
       <w:r>
         <w:rPr>
@@ -7792,7 +8337,7 @@
           <w:bCs/>
           <w:color w:val="000000" w:themeColor="text1"/>
         </w:rPr>
-        <w:t>5</w:t>
+        <w:t>20</w:t>
       </w:r>
       <w:r>
         <w:rPr>
@@ -7801,7 +8346,7 @@
           <w:bCs/>
           <w:color w:val="000000" w:themeColor="text1"/>
         </w:rPr>
-        <w:t xml:space="preserve"> a </w:t>
+        <w:t xml:space="preserve"> </w:t>
       </w:r>
       <w:r>
         <w:rPr>
@@ -7810,7 +8355,7 @@
           <w:bCs/>
           <w:color w:val="000000" w:themeColor="text1"/>
         </w:rPr>
-        <w:t>19</w:t>
+        <w:t xml:space="preserve">de </w:t>
       </w:r>
       <w:r>
         <w:rPr>
@@ -7819,16 +8364,135 @@
           <w:bCs/>
           <w:color w:val="000000" w:themeColor="text1"/>
         </w:rPr>
-        <w:t xml:space="preserve"> de junho</w:t>
-      </w:r>
-      <w:bookmarkEnd w:id="34"/>
+        <w:t>junho</w:t>
+      </w:r>
+      <w:r>
+        <w:rPr>
+          <w:rFonts w:ascii="Times New Roman" w:hAnsi="Times New Roman" w:cs="Times New Roman"/>
+          <w:b/>
+          <w:bCs/>
+          <w:color w:val="000000" w:themeColor="text1"/>
+        </w:rPr>
+        <w:t xml:space="preserve"> a 4 de julho</w:t>
+      </w:r>
+      <w:bookmarkEnd w:id="35"/>
     </w:p>
     <w:p/>
     <w:p/>
     <w:p>
       <w:pPr>
+        <w:spacing w:line="360" w:lineRule="auto"/>
+        <w:jc w:val="both"/>
+      </w:pPr>
+      <w:r>
+        <w:t xml:space="preserve">Continuação do </w:t>
+      </w:r>
+      <w:r>
+        <w:t>projeto</w:t>
+      </w:r>
+      <w:r>
+        <w:t xml:space="preserve"> sobre os processos disciplinares. </w:t>
+      </w:r>
+      <w:r>
+        <w:t xml:space="preserve">Havia alguns erros na base de dados e no método novo de criar, por isso tive que reverter e voltar ao método antigo, pois ao falar com o meu tutor vimos que afinal não era preciso utilizar este novo método. Caso fossemos usar, o código todo teria que ser alterado. </w:t>
+      </w:r>
+    </w:p>
+    <w:p>
+      <w:pPr>
+        <w:spacing w:line="360" w:lineRule="auto"/>
+        <w:jc w:val="both"/>
+      </w:pPr>
+    </w:p>
+    <w:p>
+      <w:pPr>
+        <w:spacing w:line="360" w:lineRule="auto"/>
+        <w:jc w:val="both"/>
+      </w:pPr>
+      <w:r>
+        <w:t xml:space="preserve">Também tive que alterar alguns valores dos campos da base de dados e fazer novas relações entre as entidades. </w:t>
+      </w:r>
+    </w:p>
+    <w:p>
+      <w:pPr>
+        <w:spacing w:line="360" w:lineRule="auto"/>
+        <w:jc w:val="both"/>
+      </w:pPr>
+    </w:p>
+    <w:p>
+      <w:pPr>
+        <w:spacing w:line="360" w:lineRule="auto"/>
+        <w:jc w:val="both"/>
+      </w:pPr>
+      <w:r>
+        <w:t xml:space="preserve">Tive outra vez, a preparação para os exames nacionais, mas desta vez, para o exame de matemática B. Tive o exame dia 30, o que resultou em faltar outra vez. </w:t>
+      </w:r>
+    </w:p>
+    <w:p>
+      <w:pPr>
+        <w:spacing w:line="360" w:lineRule="auto"/>
+        <w:jc w:val="both"/>
+      </w:pPr>
+    </w:p>
+    <w:p>
+      <w:pPr>
+        <w:spacing w:line="360" w:lineRule="auto"/>
+        <w:jc w:val="both"/>
+      </w:pPr>
+      <w:r>
+        <w:t xml:space="preserve">Quando eu acabei a parte do </w:t>
+      </w:r>
+      <w:proofErr w:type="spellStart"/>
+      <w:r>
+        <w:rPr>
+          <w:i/>
+          <w:iCs/>
+        </w:rPr>
+        <w:t>back-</w:t>
+      </w:r>
+      <w:r>
+        <w:rPr>
+          <w:i/>
+          <w:iCs/>
+        </w:rPr>
+        <w:t>end</w:t>
+      </w:r>
+      <w:proofErr w:type="spellEnd"/>
+      <w:r>
+        <w:rPr>
+          <w:i/>
+          <w:iCs/>
+        </w:rPr>
+        <w:t xml:space="preserve"> </w:t>
+      </w:r>
+      <w:r>
+        <w:t xml:space="preserve">o meu colega, </w:t>
+      </w:r>
+      <w:proofErr w:type="spellStart"/>
+      <w:r>
+        <w:t>Kaic</w:t>
+      </w:r>
+      <w:proofErr w:type="spellEnd"/>
+      <w:r>
+        <w:t xml:space="preserve">, fez a parte do </w:t>
+      </w:r>
+      <w:proofErr w:type="spellStart"/>
+      <w:r>
+        <w:rPr>
+          <w:i/>
+          <w:iCs/>
+        </w:rPr>
+        <w:t>front-end</w:t>
+      </w:r>
+      <w:proofErr w:type="spellEnd"/>
+      <w:r>
+        <w:t xml:space="preserve"> e o projeto, em princípio, está finalizado. Ninguém nos deu mais informações sobre o projeto ou elementos novos a adicionar, por isso fomos focar na PAP e nos relatórios. </w:t>
+      </w:r>
+    </w:p>
+    <w:p>
+      <w:pPr>
         <w:suppressAutoHyphens w:val="0"/>
         <w:spacing w:after="160" w:line="254" w:lineRule="auto"/>
+        <w:jc w:val="center"/>
       </w:pPr>
       <w:r>
         <w:br w:type="page"/>
@@ -7844,7 +8508,7 @@
           <w:color w:val="000000" w:themeColor="text1"/>
         </w:rPr>
       </w:pPr>
-      <w:bookmarkStart w:id="35" w:name="_Toc197090744"/>
+      <w:bookmarkStart w:id="36" w:name="_Toc197090745"/>
       <w:r>
         <w:rPr>
           <w:rFonts w:ascii="Segoe UI Emoji" w:hAnsi="Segoe UI Emoji" w:cs="Segoe UI Emoji"/>
@@ -7862,7 +8526,7 @@
           <w:bCs/>
           <w:color w:val="000000" w:themeColor="text1"/>
         </w:rPr>
-        <w:t xml:space="preserve"> 7ª Quinzena: </w:t>
+        <w:t xml:space="preserve"> 8ª Quinzena: </w:t>
       </w:r>
       <w:r>
         <w:rPr>
@@ -7871,7 +8535,7 @@
           <w:bCs/>
           <w:color w:val="000000" w:themeColor="text1"/>
         </w:rPr>
-        <w:t>20</w:t>
+        <w:t>5</w:t>
       </w:r>
       <w:r>
         <w:rPr>
@@ -7880,7 +8544,7 @@
           <w:bCs/>
           <w:color w:val="000000" w:themeColor="text1"/>
         </w:rPr>
-        <w:t xml:space="preserve"> </w:t>
+        <w:t xml:space="preserve"> a 1</w:t>
       </w:r>
       <w:r>
         <w:rPr>
@@ -7889,7 +8553,7 @@
           <w:bCs/>
           <w:color w:val="000000" w:themeColor="text1"/>
         </w:rPr>
-        <w:t xml:space="preserve">de </w:t>
+        <w:t>1</w:t>
       </w:r>
       <w:r>
         <w:rPr>
@@ -7898,18 +8562,9 @@
           <w:bCs/>
           <w:color w:val="000000" w:themeColor="text1"/>
         </w:rPr>
-        <w:t>junho</w:t>
-      </w:r>
-      <w:r>
-        <w:rPr>
-          <w:rFonts w:ascii="Times New Roman" w:hAnsi="Times New Roman" w:cs="Times New Roman"/>
-          <w:b/>
-          <w:bCs/>
-          <w:color w:val="000000" w:themeColor="text1"/>
-        </w:rPr>
-        <w:t xml:space="preserve"> a 4 de julho</w:t>
-      </w:r>
-      <w:bookmarkEnd w:id="35"/>
+        <w:t xml:space="preserve"> de julho</w:t>
+      </w:r>
+      <w:bookmarkEnd w:id="36"/>
     </w:p>
     <w:p/>
     <w:p/>
@@ -7919,84 +8574,34 @@
         <w:spacing w:after="160" w:line="254" w:lineRule="auto"/>
       </w:pPr>
       <w:r>
-        <w:br w:type="page"/>
-      </w:r>
-    </w:p>
-    <w:p>
-      <w:pPr>
-        <w:pStyle w:val="Ttulo3"/>
-        <w:rPr>
-          <w:rFonts w:ascii="Times New Roman" w:hAnsi="Times New Roman" w:cs="Times New Roman"/>
-          <w:b/>
-          <w:bCs/>
-          <w:color w:val="000000" w:themeColor="text1"/>
-        </w:rPr>
-      </w:pPr>
-      <w:bookmarkStart w:id="36" w:name="_Toc197090745"/>
-      <w:r>
-        <w:rPr>
-          <w:rFonts w:ascii="Segoe UI Emoji" w:hAnsi="Segoe UI Emoji" w:cs="Segoe UI Emoji"/>
-          <w:b/>
-          <w:bCs/>
-          <w:color w:val="000000" w:themeColor="text1"/>
-        </w:rPr>
-        <w:lastRenderedPageBreak/>
-        <w:t>🔹</w:t>
-      </w:r>
-      <w:r>
-        <w:rPr>
-          <w:rFonts w:ascii="Times New Roman" w:hAnsi="Times New Roman" w:cs="Times New Roman"/>
-          <w:b/>
-          <w:bCs/>
-          <w:color w:val="000000" w:themeColor="text1"/>
-        </w:rPr>
-        <w:t xml:space="preserve"> 8ª Quinzena: </w:t>
-      </w:r>
-      <w:r>
-        <w:rPr>
-          <w:rFonts w:ascii="Times New Roman" w:hAnsi="Times New Roman" w:cs="Times New Roman"/>
-          <w:b/>
-          <w:bCs/>
-          <w:color w:val="000000" w:themeColor="text1"/>
-        </w:rPr>
-        <w:t>5</w:t>
-      </w:r>
-      <w:r>
-        <w:rPr>
-          <w:rFonts w:ascii="Times New Roman" w:hAnsi="Times New Roman" w:cs="Times New Roman"/>
-          <w:b/>
-          <w:bCs/>
-          <w:color w:val="000000" w:themeColor="text1"/>
-        </w:rPr>
-        <w:t xml:space="preserve"> a 1</w:t>
-      </w:r>
-      <w:r>
-        <w:rPr>
-          <w:rFonts w:ascii="Times New Roman" w:hAnsi="Times New Roman" w:cs="Times New Roman"/>
-          <w:b/>
-          <w:bCs/>
-          <w:color w:val="000000" w:themeColor="text1"/>
-        </w:rPr>
-        <w:t>1</w:t>
-      </w:r>
-      <w:r>
-        <w:rPr>
-          <w:rFonts w:ascii="Times New Roman" w:hAnsi="Times New Roman" w:cs="Times New Roman"/>
-          <w:b/>
-          <w:bCs/>
-          <w:color w:val="000000" w:themeColor="text1"/>
-        </w:rPr>
-        <w:t xml:space="preserve"> de julho</w:t>
-      </w:r>
-      <w:bookmarkEnd w:id="36"/>
-    </w:p>
-    <w:p/>
-    <w:p/>
+        <w:t xml:space="preserve">Últimas semanas de estágio. </w:t>
+      </w:r>
+    </w:p>
     <w:p>
       <w:pPr>
         <w:suppressAutoHyphens w:val="0"/>
         <w:spacing w:after="160" w:line="254" w:lineRule="auto"/>
       </w:pPr>
+    </w:p>
+    <w:p>
+      <w:pPr>
+        <w:suppressAutoHyphens w:val="0"/>
+        <w:spacing w:after="160" w:line="360" w:lineRule="auto"/>
+        <w:jc w:val="both"/>
+      </w:pPr>
+      <w:r>
+        <w:t xml:space="preserve">Estas últimas duas semanas foram focadas e, somente, na PAP. Eu tinha algumas coisas pendentes, por isso tive que acelerar o processo e terminar o quanto antes. </w:t>
+      </w:r>
+    </w:p>
+    <w:p>
+      <w:pPr>
+        <w:suppressAutoHyphens w:val="0"/>
+        <w:spacing w:after="160" w:line="360" w:lineRule="auto"/>
+        <w:jc w:val="both"/>
+      </w:pPr>
+      <w:r>
+        <w:t xml:space="preserve">Estive a trabalhar no website e a resolver um mínimo erro da minha aplicação, ela não estava a mostrar os dados do administrador. Também aproveitei para terminar o relatório de estágio e o da PAP. </w:t>
+      </w:r>
       <w:r>
         <w:br w:type="page"/>
       </w:r>
@@ -8202,17 +8807,12 @@
       </w:r>
       <w:proofErr w:type="spellEnd"/>
       <w:r>
-        <w:t xml:space="preserve">”, </w:t>
-      </w:r>
-      <w:proofErr w:type="gramStart"/>
-      <w:r>
-        <w:t xml:space="preserve">o  </w:t>
+        <w:t xml:space="preserve">”, o </w:t>
       </w:r>
       <w:r>
         <w:t>“</w:t>
       </w:r>
       <w:proofErr w:type="spellStart"/>
-      <w:proofErr w:type="gramEnd"/>
       <w:r>
         <w:rPr>
           <w:i/>
@@ -8418,14 +9018,27 @@
       <w:r>
         <w:t xml:space="preserve">Figura </w:t>
       </w:r>
-      <w:fldSimple w:instr=" SEQ Figura \* ARABIC ">
-        <w:r>
-          <w:rPr>
-            <w:noProof/>
-          </w:rPr>
-          <w:t>10</w:t>
-        </w:r>
-      </w:fldSimple>
+      <w:r>
+        <w:fldChar w:fldCharType="begin"/>
+      </w:r>
+      <w:r>
+        <w:instrText xml:space="preserve"> SEQ Figura \* ARABIC </w:instrText>
+      </w:r>
+      <w:r>
+        <w:fldChar w:fldCharType="separate"/>
+      </w:r>
+      <w:r>
+        <w:rPr>
+          <w:noProof/>
+        </w:rPr>
+        <w:t>10</w:t>
+      </w:r>
+      <w:r>
+        <w:rPr>
+          <w:noProof/>
+        </w:rPr>
+        <w:fldChar w:fldCharType="end"/>
+      </w:r>
       <w:r>
         <w:t xml:space="preserve"> - </w:t>
       </w:r>
@@ -8519,14 +9132,27 @@
       <w:r>
         <w:t xml:space="preserve">Figura </w:t>
       </w:r>
-      <w:fldSimple w:instr=" SEQ Figura \* ARABIC ">
-        <w:r>
-          <w:rPr>
-            <w:noProof/>
-          </w:rPr>
-          <w:t>11</w:t>
-        </w:r>
-      </w:fldSimple>
+      <w:r>
+        <w:fldChar w:fldCharType="begin"/>
+      </w:r>
+      <w:r>
+        <w:instrText xml:space="preserve"> SEQ Figura \* ARABIC </w:instrText>
+      </w:r>
+      <w:r>
+        <w:fldChar w:fldCharType="separate"/>
+      </w:r>
+      <w:r>
+        <w:rPr>
+          <w:noProof/>
+        </w:rPr>
+        <w:t>11</w:t>
+      </w:r>
+      <w:r>
+        <w:rPr>
+          <w:noProof/>
+        </w:rPr>
+        <w:fldChar w:fldCharType="end"/>
+      </w:r>
       <w:r>
         <w:t xml:space="preserve"> - Caixa de edição dos dados.</w:t>
       </w:r>
@@ -8712,14 +9338,27 @@
       <w:r>
         <w:t xml:space="preserve">Figura </w:t>
       </w:r>
-      <w:fldSimple w:instr=" SEQ Figura \* ARABIC ">
-        <w:r>
-          <w:rPr>
-            <w:noProof/>
-          </w:rPr>
-          <w:t>12</w:t>
-        </w:r>
-      </w:fldSimple>
+      <w:r>
+        <w:fldChar w:fldCharType="begin"/>
+      </w:r>
+      <w:r>
+        <w:instrText xml:space="preserve"> SEQ Figura \* ARABIC </w:instrText>
+      </w:r>
+      <w:r>
+        <w:fldChar w:fldCharType="separate"/>
+      </w:r>
+      <w:r>
+        <w:rPr>
+          <w:noProof/>
+        </w:rPr>
+        <w:t>12</w:t>
+      </w:r>
+      <w:r>
+        <w:rPr>
+          <w:noProof/>
+        </w:rPr>
+        <w:fldChar w:fldCharType="end"/>
+      </w:r>
       <w:r>
         <w:t xml:space="preserve"> </w:t>
       </w:r>
@@ -9050,14 +9689,27 @@
       <w:r>
         <w:t xml:space="preserve">Figura </w:t>
       </w:r>
-      <w:fldSimple w:instr=" SEQ Figura \* ARABIC ">
-        <w:r>
-          <w:rPr>
-            <w:noProof/>
-          </w:rPr>
-          <w:t>14</w:t>
-        </w:r>
-      </w:fldSimple>
+      <w:r>
+        <w:fldChar w:fldCharType="begin"/>
+      </w:r>
+      <w:r>
+        <w:instrText xml:space="preserve"> SEQ Figura \* ARABIC </w:instrText>
+      </w:r>
+      <w:r>
+        <w:fldChar w:fldCharType="separate"/>
+      </w:r>
+      <w:r>
+        <w:rPr>
+          <w:noProof/>
+        </w:rPr>
+        <w:t>14</w:t>
+      </w:r>
+      <w:r>
+        <w:rPr>
+          <w:noProof/>
+        </w:rPr>
+        <w:fldChar w:fldCharType="end"/>
+      </w:r>
       <w:r>
         <w:t xml:space="preserve"> - </w:t>
       </w:r>
@@ -9615,14 +10267,27 @@
       <w:r>
         <w:t xml:space="preserve">Figura </w:t>
       </w:r>
-      <w:fldSimple w:instr=" SEQ Figura \* ARABIC ">
-        <w:r>
-          <w:rPr>
-            <w:noProof/>
-          </w:rPr>
-          <w:t>15</w:t>
-        </w:r>
-      </w:fldSimple>
+      <w:r>
+        <w:fldChar w:fldCharType="begin"/>
+      </w:r>
+      <w:r>
+        <w:instrText xml:space="preserve"> SEQ Figura \* ARABIC </w:instrText>
+      </w:r>
+      <w:r>
+        <w:fldChar w:fldCharType="separate"/>
+      </w:r>
+      <w:r>
+        <w:rPr>
+          <w:noProof/>
+        </w:rPr>
+        <w:t>15</w:t>
+      </w:r>
+      <w:r>
+        <w:rPr>
+          <w:noProof/>
+        </w:rPr>
+        <w:fldChar w:fldCharType="end"/>
+      </w:r>
       <w:r>
         <w:t xml:space="preserve"> - </w:t>
       </w:r>
@@ -9735,14 +10400,27 @@
       <w:r>
         <w:t xml:space="preserve">Figura </w:t>
       </w:r>
-      <w:fldSimple w:instr=" SEQ Figura \* ARABIC ">
-        <w:r>
-          <w:rPr>
-            <w:noProof/>
-          </w:rPr>
-          <w:t>16</w:t>
-        </w:r>
-      </w:fldSimple>
+      <w:r>
+        <w:fldChar w:fldCharType="begin"/>
+      </w:r>
+      <w:r>
+        <w:instrText xml:space="preserve"> SEQ Figura \* ARABIC </w:instrText>
+      </w:r>
+      <w:r>
+        <w:fldChar w:fldCharType="separate"/>
+      </w:r>
+      <w:r>
+        <w:rPr>
+          <w:noProof/>
+        </w:rPr>
+        <w:t>16</w:t>
+      </w:r>
+      <w:r>
+        <w:rPr>
+          <w:noProof/>
+        </w:rPr>
+        <w:fldChar w:fldCharType="end"/>
+      </w:r>
       <w:r>
         <w:t xml:space="preserve"> - Opções de indicadores.</w:t>
       </w:r>
@@ -9830,14 +10508,27 @@
       <w:r>
         <w:t xml:space="preserve">Figura </w:t>
       </w:r>
-      <w:fldSimple w:instr=" SEQ Figura \* ARABIC ">
-        <w:r>
-          <w:rPr>
-            <w:noProof/>
-          </w:rPr>
-          <w:t>17</w:t>
-        </w:r>
-      </w:fldSimple>
+      <w:r>
+        <w:fldChar w:fldCharType="begin"/>
+      </w:r>
+      <w:r>
+        <w:instrText xml:space="preserve"> SEQ Figura \* ARABIC </w:instrText>
+      </w:r>
+      <w:r>
+        <w:fldChar w:fldCharType="separate"/>
+      </w:r>
+      <w:r>
+        <w:rPr>
+          <w:noProof/>
+        </w:rPr>
+        <w:t>17</w:t>
+      </w:r>
+      <w:r>
+        <w:rPr>
+          <w:noProof/>
+        </w:rPr>
+        <w:fldChar w:fldCharType="end"/>
+      </w:r>
       <w:r>
         <w:t xml:space="preserve"> - Indicador ambiental e gráficos</w:t>
       </w:r>
@@ -9916,14 +10607,27 @@
       <w:r>
         <w:t xml:space="preserve">Figura </w:t>
       </w:r>
-      <w:fldSimple w:instr=" SEQ Figura \* ARABIC ">
-        <w:r>
-          <w:rPr>
-            <w:noProof/>
-          </w:rPr>
-          <w:t>18</w:t>
-        </w:r>
-      </w:fldSimple>
+      <w:r>
+        <w:fldChar w:fldCharType="begin"/>
+      </w:r>
+      <w:r>
+        <w:instrText xml:space="preserve"> SEQ Figura \* ARABIC </w:instrText>
+      </w:r>
+      <w:r>
+        <w:fldChar w:fldCharType="separate"/>
+      </w:r>
+      <w:r>
+        <w:rPr>
+          <w:noProof/>
+        </w:rPr>
+        <w:t>18</w:t>
+      </w:r>
+      <w:r>
+        <w:rPr>
+          <w:noProof/>
+        </w:rPr>
+        <w:fldChar w:fldCharType="end"/>
+      </w:r>
       <w:r>
         <w:t xml:space="preserve"> - Indicador social e gráficos.</w:t>
       </w:r>
@@ -10005,14 +10709,27 @@
       <w:r>
         <w:t xml:space="preserve">Figura </w:t>
       </w:r>
-      <w:fldSimple w:instr=" SEQ Figura \* ARABIC ">
-        <w:r>
-          <w:rPr>
-            <w:noProof/>
-          </w:rPr>
-          <w:t>19</w:t>
-        </w:r>
-      </w:fldSimple>
+      <w:r>
+        <w:fldChar w:fldCharType="begin"/>
+      </w:r>
+      <w:r>
+        <w:instrText xml:space="preserve"> SEQ Figura \* ARABIC </w:instrText>
+      </w:r>
+      <w:r>
+        <w:fldChar w:fldCharType="separate"/>
+      </w:r>
+      <w:r>
+        <w:rPr>
+          <w:noProof/>
+        </w:rPr>
+        <w:t>19</w:t>
+      </w:r>
+      <w:r>
+        <w:rPr>
+          <w:noProof/>
+        </w:rPr>
+        <w:fldChar w:fldCharType="end"/>
+      </w:r>
       <w:r>
         <w:t xml:space="preserve"> - </w:t>
       </w:r>
@@ -10055,17 +10772,10 @@
     <w:p>
       <w:pPr>
         <w:spacing w:line="360" w:lineRule="auto"/>
-      </w:pPr>
-      <w:r>
-        <w:t xml:space="preserve">Aqui está um exemplo de como foram feitas as pesquisas em SQL e as classes que eu tive de criar para conseguir, não só, aderir à base de dados como também passar os dados para o meu colega </w:t>
-      </w:r>
-      <w:proofErr w:type="gramStart"/>
-      <w:r>
-        <w:t>apresenta-los</w:t>
-      </w:r>
-      <w:proofErr w:type="gramEnd"/>
-      <w:r>
-        <w:t xml:space="preserve">. </w:t>
+        <w:jc w:val="both"/>
+      </w:pPr>
+      <w:r>
+        <w:t xml:space="preserve">Aqui está um exemplo de como foram feitas as pesquisas em SQL e as classes que eu tive de criar para conseguir, não só, aderir à base de dados como também passar os dados para o meu colega apresenta-los. </w:t>
       </w:r>
     </w:p>
     <w:p>
@@ -10145,14 +10855,27 @@
       <w:r>
         <w:t xml:space="preserve">Figura </w:t>
       </w:r>
-      <w:fldSimple w:instr=" SEQ Figura \* ARABIC ">
-        <w:r>
-          <w:rPr>
-            <w:noProof/>
-          </w:rPr>
-          <w:t>20</w:t>
-        </w:r>
-      </w:fldSimple>
+      <w:r>
+        <w:fldChar w:fldCharType="begin"/>
+      </w:r>
+      <w:r>
+        <w:instrText xml:space="preserve"> SEQ Figura \* ARABIC </w:instrText>
+      </w:r>
+      <w:r>
+        <w:fldChar w:fldCharType="separate"/>
+      </w:r>
+      <w:r>
+        <w:rPr>
+          <w:noProof/>
+        </w:rPr>
+        <w:t>20</w:t>
+      </w:r>
+      <w:r>
+        <w:rPr>
+          <w:noProof/>
+        </w:rPr>
+        <w:fldChar w:fldCharType="end"/>
+      </w:r>
       <w:r>
         <w:t xml:space="preserve"> - Classes criadas.</w:t>
       </w:r>
@@ -10230,14 +10953,27 @@
       <w:r>
         <w:t xml:space="preserve">Figura </w:t>
       </w:r>
-      <w:fldSimple w:instr=" SEQ Figura \* ARABIC ">
-        <w:r>
-          <w:rPr>
-            <w:noProof/>
-          </w:rPr>
-          <w:t>21</w:t>
-        </w:r>
-      </w:fldSimple>
+      <w:r>
+        <w:fldChar w:fldCharType="begin"/>
+      </w:r>
+      <w:r>
+        <w:instrText xml:space="preserve"> SEQ Figura \* ARABIC </w:instrText>
+      </w:r>
+      <w:r>
+        <w:fldChar w:fldCharType="separate"/>
+      </w:r>
+      <w:r>
+        <w:rPr>
+          <w:noProof/>
+        </w:rPr>
+        <w:t>21</w:t>
+      </w:r>
+      <w:r>
+        <w:rPr>
+          <w:noProof/>
+        </w:rPr>
+        <w:fldChar w:fldCharType="end"/>
+      </w:r>
       <w:r>
         <w:t xml:space="preserve"> - Exemplo de </w:t>
       </w:r>
@@ -10269,6 +11005,7 @@
     <w:p>
       <w:pPr>
         <w:spacing w:line="360" w:lineRule="auto"/>
+        <w:jc w:val="both"/>
       </w:pPr>
       <w:r>
         <w:t xml:space="preserve">No entanto, nem todos os dados inseridos estão a buscar dados à base de dados da </w:t>
@@ -10359,14 +11096,27 @@
       <w:r>
         <w:t xml:space="preserve">Figura </w:t>
       </w:r>
-      <w:fldSimple w:instr=" SEQ Figura \* ARABIC ">
-        <w:r>
-          <w:rPr>
-            <w:noProof/>
-          </w:rPr>
-          <w:t>22</w:t>
-        </w:r>
-      </w:fldSimple>
+      <w:r>
+        <w:fldChar w:fldCharType="begin"/>
+      </w:r>
+      <w:r>
+        <w:instrText xml:space="preserve"> SEQ Figura \* ARABIC </w:instrText>
+      </w:r>
+      <w:r>
+        <w:fldChar w:fldCharType="separate"/>
+      </w:r>
+      <w:r>
+        <w:rPr>
+          <w:noProof/>
+        </w:rPr>
+        <w:t>22</w:t>
+      </w:r>
+      <w:r>
+        <w:rPr>
+          <w:noProof/>
+        </w:rPr>
+        <w:fldChar w:fldCharType="end"/>
+      </w:r>
       <w:r>
         <w:t xml:space="preserve"> - Exemplo de dados </w:t>
       </w:r>
@@ -10383,17 +11133,396 @@
         <w:spacing w:line="360" w:lineRule="auto"/>
       </w:pPr>
     </w:p>
+    <w:p>
+      <w:pPr>
+        <w:spacing w:line="360" w:lineRule="auto"/>
+      </w:pPr>
+      <w:r>
+        <w:t xml:space="preserve">Os dados continuaram assim. Foi nos atribuído outro projeto e este foi passado para um dos trabalhadores aqui da empresa. </w:t>
+      </w:r>
+    </w:p>
     <w:p/>
+    <w:p>
+      <w:pPr>
+        <w:suppressAutoHyphens w:val="0"/>
+        <w:spacing w:after="160" w:line="254" w:lineRule="auto"/>
+      </w:pPr>
+      <w:r>
+        <w:br w:type="page"/>
+      </w:r>
+    </w:p>
+    <w:p>
+      <w:pPr>
+        <w:pStyle w:val="Ttulo3"/>
+        <w:rPr>
+          <w:rFonts w:ascii="Times New Roman" w:hAnsi="Times New Roman" w:cs="Times New Roman"/>
+          <w:b/>
+          <w:bCs/>
+        </w:rPr>
+      </w:pPr>
+      <w:r>
+        <w:rPr>
+          <w:rFonts w:ascii="Times New Roman" w:hAnsi="Times New Roman" w:cs="Times New Roman"/>
+          <w:b/>
+          <w:bCs/>
+          <w:color w:val="auto"/>
+        </w:rPr>
+        <w:lastRenderedPageBreak/>
+        <w:t>Projeto de processos disciplinares – Recursos Humanos</w:t>
+      </w:r>
+    </w:p>
     <w:p>
       <w:pPr>
         <w:spacing w:line="360" w:lineRule="auto"/>
         <w:jc w:val="center"/>
-      </w:pPr>
-    </w:p>
+        <w:rPr>
+          <w:u w:val="single"/>
+        </w:rPr>
+      </w:pPr>
+    </w:p>
+    <w:p>
+      <w:pPr>
+        <w:rPr>
+          <w:b/>
+          <w:bCs/>
+        </w:rPr>
+      </w:pPr>
+      <w:r>
+        <w:rPr>
+          <w:b/>
+          <w:bCs/>
+        </w:rPr>
+        <w:t>Finalidade do projeto</w:t>
+      </w:r>
+      <w:r>
+        <w:rPr>
+          <w:b/>
+          <w:bCs/>
+        </w:rPr>
+        <w:br/>
+      </w:r>
+    </w:p>
+    <w:p>
+      <w:pPr>
+        <w:rPr>
+          <w:b/>
+          <w:bCs/>
+        </w:rPr>
+      </w:pPr>
+    </w:p>
+    <w:p>
+      <w:pPr>
+        <w:suppressAutoHyphens w:val="0"/>
+        <w:autoSpaceDN/>
+        <w:spacing w:line="360" w:lineRule="auto"/>
+        <w:jc w:val="both"/>
+      </w:pPr>
+      <w:r>
+        <w:t xml:space="preserve">O </w:t>
+      </w:r>
+      <w:r>
+        <w:t>nosso</w:t>
+      </w:r>
+      <w:r>
+        <w:t xml:space="preserve"> projeto ESG (</w:t>
+      </w:r>
+      <w:proofErr w:type="spellStart"/>
+      <w:r>
+        <w:t>Environmental</w:t>
+      </w:r>
+      <w:proofErr w:type="spellEnd"/>
+      <w:r>
+        <w:t xml:space="preserve">, Social </w:t>
+      </w:r>
+      <w:proofErr w:type="spellStart"/>
+      <w:r>
+        <w:t>and</w:t>
+      </w:r>
+      <w:proofErr w:type="spellEnd"/>
+      <w:r>
+        <w:t xml:space="preserve"> </w:t>
+      </w:r>
+      <w:proofErr w:type="spellStart"/>
+      <w:r>
+        <w:t>Governance</w:t>
+      </w:r>
+      <w:proofErr w:type="spellEnd"/>
+      <w:r>
+        <w:t>) tem como principal objetivo auxiliar empresas na recolha, organização e análise de dados relacionados com a sustentabilidade ambiental, responsabilidade social e práticas de governação. Através de um software desenvolvido para esse fim, as empresas poderão monitorizar os seus consumos e impactos (como gastos energéticos, produção de resíduos, entre outros), de forma a gerar relatórios automáticos e detalhados.</w:t>
+      </w:r>
+    </w:p>
+    <w:p>
+      <w:pPr>
+        <w:suppressAutoHyphens w:val="0"/>
+        <w:autoSpaceDN/>
+        <w:spacing w:line="360" w:lineRule="auto"/>
+        <w:jc w:val="both"/>
+      </w:pPr>
+      <w:r>
+        <w:t>Estes relatórios serão essenciais para:</w:t>
+      </w:r>
+      <w:r>
+        <w:t xml:space="preserve"> </w:t>
+      </w:r>
+    </w:p>
+    <w:p>
+      <w:pPr>
+        <w:suppressAutoHyphens w:val="0"/>
+        <w:autoSpaceDN/>
+        <w:spacing w:line="360" w:lineRule="auto"/>
+      </w:pPr>
+    </w:p>
+    <w:p>
+      <w:pPr>
+        <w:numPr>
+          <w:ilvl w:val="0"/>
+          <w:numId w:val="4"/>
+        </w:numPr>
+        <w:suppressAutoHyphens w:val="0"/>
+        <w:autoSpaceDN/>
+        <w:spacing w:line="360" w:lineRule="auto"/>
+        <w:jc w:val="both"/>
+      </w:pPr>
+      <w:r>
+        <w:t>Avaliar o desempenho ESG da empresa;</w:t>
+      </w:r>
+    </w:p>
+    <w:p>
+      <w:pPr>
+        <w:suppressAutoHyphens w:val="0"/>
+        <w:autoSpaceDN/>
+        <w:ind w:left="720"/>
+        <w:jc w:val="both"/>
+      </w:pPr>
+    </w:p>
+    <w:p>
+      <w:pPr>
+        <w:numPr>
+          <w:ilvl w:val="0"/>
+          <w:numId w:val="4"/>
+        </w:numPr>
+        <w:suppressAutoHyphens w:val="0"/>
+        <w:autoSpaceDN/>
+        <w:spacing w:line="360" w:lineRule="auto"/>
+        <w:jc w:val="both"/>
+      </w:pPr>
+      <w:r>
+        <w:t>Cumprir obrigações legais e fiscais relacionadas com políticas ambientais e sociais;</w:t>
+      </w:r>
+    </w:p>
+    <w:p>
+      <w:pPr>
+        <w:suppressAutoHyphens w:val="0"/>
+        <w:autoSpaceDN/>
+        <w:jc w:val="both"/>
+      </w:pPr>
+    </w:p>
+    <w:p>
+      <w:pPr>
+        <w:numPr>
+          <w:ilvl w:val="0"/>
+          <w:numId w:val="4"/>
+        </w:numPr>
+        <w:suppressAutoHyphens w:val="0"/>
+        <w:autoSpaceDN/>
+        <w:spacing w:line="360" w:lineRule="auto"/>
+        <w:jc w:val="both"/>
+      </w:pPr>
+      <w:r>
+        <w:t>Calcular taxas e contribuições exigidas pelo governo;</w:t>
+      </w:r>
+    </w:p>
+    <w:p>
+      <w:pPr>
+        <w:suppressAutoHyphens w:val="0"/>
+        <w:autoSpaceDN/>
+        <w:ind w:left="360"/>
+        <w:jc w:val="both"/>
+      </w:pPr>
+    </w:p>
+    <w:p>
+      <w:pPr>
+        <w:numPr>
+          <w:ilvl w:val="0"/>
+          <w:numId w:val="4"/>
+        </w:numPr>
+        <w:suppressAutoHyphens w:val="0"/>
+        <w:autoSpaceDN/>
+        <w:spacing w:line="360" w:lineRule="auto"/>
+        <w:jc w:val="both"/>
+      </w:pPr>
+      <w:r>
+        <w:t>Melhorar a transparência e reputação da empresa no mercado.</w:t>
+      </w:r>
+    </w:p>
+    <w:p>
+      <w:pPr>
+        <w:suppressAutoHyphens w:val="0"/>
+        <w:autoSpaceDN/>
+        <w:spacing w:line="360" w:lineRule="auto"/>
+        <w:ind w:left="720"/>
+        <w:jc w:val="both"/>
+      </w:pPr>
+    </w:p>
+    <w:p>
+      <w:pPr>
+        <w:suppressAutoHyphens w:val="0"/>
+        <w:autoSpaceDN/>
+        <w:spacing w:line="360" w:lineRule="auto"/>
+        <w:jc w:val="both"/>
+      </w:pPr>
+      <w:r>
+        <w:t>Com este sistema, pretend</w:t>
+      </w:r>
+      <w:r>
+        <w:t>emos</w:t>
+      </w:r>
+      <w:r>
+        <w:t xml:space="preserve"> facilitar a transição digital das empresas para práticas mais sustentáveis e alinhadas com os padrões ESG, promovendo assim um contributo positivo para a sociedade e para o planeta.</w:t>
+      </w:r>
+    </w:p>
+    <w:p>
+      <w:pPr>
+        <w:suppressAutoHyphens w:val="0"/>
+        <w:autoSpaceDN/>
+        <w:spacing w:line="360" w:lineRule="auto"/>
+      </w:pPr>
+    </w:p>
+    <w:p>
+      <w:pPr>
+        <w:suppressAutoHyphens w:val="0"/>
+        <w:autoSpaceDN/>
+        <w:spacing w:line="360" w:lineRule="auto"/>
+      </w:pPr>
+    </w:p>
+    <w:p>
+      <w:pPr>
+        <w:suppressAutoHyphens w:val="0"/>
+        <w:autoSpaceDN/>
+        <w:spacing w:line="360" w:lineRule="auto"/>
+        <w:rPr>
+          <w:b/>
+          <w:bCs/>
+        </w:rPr>
+      </w:pPr>
+      <w:r>
+        <w:rPr>
+          <w:b/>
+          <w:bCs/>
+        </w:rPr>
+        <w:t>Sobre o projeto</w:t>
+      </w:r>
+    </w:p>
+    <w:p>
+      <w:pPr>
+        <w:suppressAutoHyphens w:val="0"/>
+        <w:spacing w:after="160" w:line="254" w:lineRule="auto"/>
+      </w:pPr>
+    </w:p>
+    <w:p>
+      <w:pPr>
+        <w:spacing w:line="360" w:lineRule="auto"/>
+        <w:jc w:val="both"/>
+      </w:pPr>
+      <w:r>
+        <w:t xml:space="preserve">Este projeto foi atribuído a mim e ao meu colega </w:t>
+      </w:r>
+      <w:proofErr w:type="spellStart"/>
+      <w:r>
+        <w:t>Kaic</w:t>
+      </w:r>
+      <w:proofErr w:type="spellEnd"/>
+      <w:r>
+        <w:t xml:space="preserve">, também da escola Secundária de Avelar Brotero, do 12º PSIRI. O trabalho foi “dividido” em duas partes. Eu fiquei com o </w:t>
+      </w:r>
+      <w:proofErr w:type="spellStart"/>
+      <w:r>
+        <w:rPr>
+          <w:i/>
+          <w:iCs/>
+        </w:rPr>
+        <w:t>Back-end</w:t>
+      </w:r>
+      <w:proofErr w:type="spellEnd"/>
+      <w:r>
+        <w:t xml:space="preserve">, a fazer as API’S, pesquisas em SQL e a fazer os controladores. Já o </w:t>
+      </w:r>
+      <w:proofErr w:type="spellStart"/>
+      <w:r>
+        <w:t>Kaic</w:t>
+      </w:r>
+      <w:proofErr w:type="spellEnd"/>
+      <w:r>
+        <w:t xml:space="preserve">, ficou a fazer o </w:t>
+      </w:r>
+      <w:proofErr w:type="spellStart"/>
+      <w:r>
+        <w:rPr>
+          <w:i/>
+          <w:iCs/>
+        </w:rPr>
+        <w:t>Front-end</w:t>
+      </w:r>
+      <w:proofErr w:type="spellEnd"/>
+      <w:r>
+        <w:t xml:space="preserve">, com a parte visual do projeto a mostrar gráficos e coisas do género. </w:t>
+      </w:r>
+    </w:p>
+    <w:p>
+      <w:pPr>
+        <w:spacing w:line="480" w:lineRule="auto"/>
+      </w:pPr>
+    </w:p>
+    <w:p>
+      <w:pPr>
+        <w:spacing w:line="480" w:lineRule="auto"/>
+      </w:pPr>
+    </w:p>
+    <w:p>
+      <w:pPr>
+        <w:spacing w:line="480" w:lineRule="auto"/>
+      </w:pPr>
+    </w:p>
+    <w:p>
+      <w:pPr>
+        <w:spacing w:line="480" w:lineRule="auto"/>
+      </w:pPr>
+    </w:p>
+    <w:p>
+      <w:pPr>
+        <w:spacing w:line="480" w:lineRule="auto"/>
+        <w:jc w:val="both"/>
+      </w:pPr>
+      <w:r>
+        <w:lastRenderedPageBreak/>
+        <w:t>Esta é a parte onde se localiza o nosso projeto. Este projeto já não é no mesmo “utilizador” que o outro (ESG).</w:t>
+      </w:r>
+    </w:p>
+    <w:p/>
+    <w:p>
+      <w:pPr>
+        <w:jc w:val="center"/>
+      </w:pPr>
+      <w:r>
+        <w:t>Imagem</w:t>
+      </w:r>
+    </w:p>
+    <w:p/>
+    <w:p/>
     <w:p>
       <w:pPr>
         <w:spacing w:line="480" w:lineRule="auto"/>
         <w:jc w:val="center"/>
+      </w:pPr>
+    </w:p>
+    <w:p>
+      <w:pPr>
+        <w:spacing w:line="480" w:lineRule="auto"/>
+      </w:pPr>
+    </w:p>
+    <w:p>
+      <w:pPr>
+        <w:spacing w:line="480" w:lineRule="auto"/>
       </w:pPr>
     </w:p>
     <w:p>
@@ -12221,7 +13350,7 @@
   <w:style w:type="paragraph" w:default="1" w:styleId="Normal">
     <w:name w:val="Normal"/>
     <w:qFormat/>
-    <w:rsid w:val="00670D18"/>
+    <w:rsid w:val="00BE7AB0"/>
     <w:pPr>
       <w:suppressAutoHyphens/>
       <w:spacing w:after="0" w:line="240" w:lineRule="auto"/>

</xml_diff>